<commit_message>
updated spec to relay field name
</commit_message>
<xml_diff>
--- a/Imprev-Automation-Data-Exchange-Spec.docx
+++ b/Imprev-Automation-Data-Exchange-Spec.docx
@@ -171,7 +171,7 @@
       <w:tblPr>
         <w:tblW w:w="9975" w:type="dxa"/>
         <w:jc w:val="left"/>
-        <w:tblInd w:w="45" w:type="dxa"/>
+        <w:tblInd w:w="43" w:type="dxa"/>
         <w:tblBorders>
           <w:top w:val="single" w:sz="2" w:space="0" w:color="000001"/>
           <w:left w:val="single" w:sz="2" w:space="0" w:color="000001"/>
@@ -182,7 +182,7 @@
         </w:tblBorders>
         <w:tblCellMar>
           <w:top w:w="55" w:type="dxa"/>
-          <w:left w:w="42" w:type="dxa"/>
+          <w:left w:w="39" w:type="dxa"/>
           <w:bottom w:w="55" w:type="dxa"/>
           <w:right w:w="55" w:type="dxa"/>
         </w:tblCellMar>
@@ -190,8 +190,8 @@
       </w:tblPr>
       <w:tblGrid>
         <w:gridCol w:w="1797"/>
-        <w:gridCol w:w="2162"/>
-        <w:gridCol w:w="6016"/>
+        <w:gridCol w:w="2163"/>
+        <w:gridCol w:w="6015"/>
       </w:tblGrid>
       <w:tr>
         <w:trPr/>
@@ -208,7 +208,7 @@
             </w:tcBorders>
             <w:shd w:color="auto" w:fill="FFFFFF" w:val="clear"/>
             <w:tcMar>
-              <w:left w:w="42" w:type="dxa"/>
+              <w:left w:w="39" w:type="dxa"/>
             </w:tcMar>
           </w:tcPr>
           <w:p>
@@ -224,7 +224,7 @@
         </w:tc>
         <w:tc>
           <w:tcPr>
-            <w:tcW w:w="2162" w:type="dxa"/>
+            <w:tcW w:w="2163" w:type="dxa"/>
             <w:tcBorders>
               <w:top w:val="single" w:sz="2" w:space="0" w:color="000001"/>
               <w:left w:val="single" w:sz="2" w:space="0" w:color="000001"/>
@@ -235,7 +235,7 @@
             </w:tcBorders>
             <w:shd w:color="auto" w:fill="FFFFFF" w:val="clear"/>
             <w:tcMar>
-              <w:left w:w="42" w:type="dxa"/>
+              <w:left w:w="39" w:type="dxa"/>
             </w:tcMar>
           </w:tcPr>
           <w:p>
@@ -251,7 +251,7 @@
         </w:tc>
         <w:tc>
           <w:tcPr>
-            <w:tcW w:w="6016" w:type="dxa"/>
+            <w:tcW w:w="6015" w:type="dxa"/>
             <w:tcBorders>
               <w:top w:val="single" w:sz="2" w:space="0" w:color="000001"/>
               <w:left w:val="single" w:sz="2" w:space="0" w:color="000001"/>
@@ -262,7 +262,7 @@
             </w:tcBorders>
             <w:shd w:color="auto" w:fill="FFFFFF" w:val="clear"/>
             <w:tcMar>
-              <w:left w:w="42" w:type="dxa"/>
+              <w:left w:w="39" w:type="dxa"/>
             </w:tcMar>
           </w:tcPr>
           <w:p>
@@ -292,7 +292,7 @@
             </w:tcBorders>
             <w:shd w:color="auto" w:fill="FFFFFF" w:val="clear"/>
             <w:tcMar>
-              <w:left w:w="42" w:type="dxa"/>
+              <w:left w:w="39" w:type="dxa"/>
             </w:tcMar>
           </w:tcPr>
           <w:p>
@@ -308,7 +308,7 @@
         </w:tc>
         <w:tc>
           <w:tcPr>
-            <w:tcW w:w="2162" w:type="dxa"/>
+            <w:tcW w:w="2163" w:type="dxa"/>
             <w:tcBorders>
               <w:top w:val="single" w:sz="2" w:space="0" w:color="000001"/>
               <w:left w:val="single" w:sz="2" w:space="0" w:color="000001"/>
@@ -319,7 +319,7 @@
             </w:tcBorders>
             <w:shd w:color="auto" w:fill="FFFFFF" w:val="clear"/>
             <w:tcMar>
-              <w:left w:w="42" w:type="dxa"/>
+              <w:left w:w="39" w:type="dxa"/>
             </w:tcMar>
           </w:tcPr>
           <w:p>
@@ -335,7 +335,7 @@
         </w:tc>
         <w:tc>
           <w:tcPr>
-            <w:tcW w:w="6016" w:type="dxa"/>
+            <w:tcW w:w="6015" w:type="dxa"/>
             <w:tcBorders>
               <w:top w:val="single" w:sz="2" w:space="0" w:color="000001"/>
               <w:left w:val="single" w:sz="2" w:space="0" w:color="000001"/>
@@ -346,7 +346,7 @@
             </w:tcBorders>
             <w:shd w:color="auto" w:fill="FFFFFF" w:val="clear"/>
             <w:tcMar>
-              <w:left w:w="42" w:type="dxa"/>
+              <w:left w:w="39" w:type="dxa"/>
             </w:tcMar>
           </w:tcPr>
           <w:p>
@@ -376,7 +376,7 @@
             </w:tcBorders>
             <w:shd w:color="auto" w:fill="FFFFFF" w:val="clear"/>
             <w:tcMar>
-              <w:left w:w="42" w:type="dxa"/>
+              <w:left w:w="39" w:type="dxa"/>
             </w:tcMar>
           </w:tcPr>
           <w:p>
@@ -392,7 +392,7 @@
         </w:tc>
         <w:tc>
           <w:tcPr>
-            <w:tcW w:w="2162" w:type="dxa"/>
+            <w:tcW w:w="2163" w:type="dxa"/>
             <w:tcBorders>
               <w:top w:val="single" w:sz="2" w:space="0" w:color="000001"/>
               <w:left w:val="single" w:sz="2" w:space="0" w:color="000001"/>
@@ -403,7 +403,7 @@
             </w:tcBorders>
             <w:shd w:color="auto" w:fill="FFFFFF" w:val="clear"/>
             <w:tcMar>
-              <w:left w:w="42" w:type="dxa"/>
+              <w:left w:w="39" w:type="dxa"/>
             </w:tcMar>
           </w:tcPr>
           <w:p>
@@ -419,7 +419,7 @@
         </w:tc>
         <w:tc>
           <w:tcPr>
-            <w:tcW w:w="6016" w:type="dxa"/>
+            <w:tcW w:w="6015" w:type="dxa"/>
             <w:tcBorders>
               <w:top w:val="single" w:sz="2" w:space="0" w:color="000001"/>
               <w:left w:val="single" w:sz="2" w:space="0" w:color="000001"/>
@@ -430,7 +430,7 @@
             </w:tcBorders>
             <w:shd w:color="auto" w:fill="FFFFFF" w:val="clear"/>
             <w:tcMar>
-              <w:left w:w="42" w:type="dxa"/>
+              <w:left w:w="39" w:type="dxa"/>
             </w:tcMar>
           </w:tcPr>
           <w:p>
@@ -462,7 +462,7 @@
             </w:tcBorders>
             <w:shd w:color="auto" w:fill="FFFFFF" w:val="clear"/>
             <w:tcMar>
-              <w:left w:w="42" w:type="dxa"/>
+              <w:left w:w="39" w:type="dxa"/>
             </w:tcMar>
           </w:tcPr>
           <w:p>
@@ -477,7 +477,7 @@
         </w:tc>
         <w:tc>
           <w:tcPr>
-            <w:tcW w:w="2162" w:type="dxa"/>
+            <w:tcW w:w="2163" w:type="dxa"/>
             <w:tcBorders>
               <w:top w:val="single" w:sz="2" w:space="0" w:color="000001"/>
               <w:left w:val="single" w:sz="2" w:space="0" w:color="000001"/>
@@ -488,7 +488,7 @@
             </w:tcBorders>
             <w:shd w:color="auto" w:fill="FFFFFF" w:val="clear"/>
             <w:tcMar>
-              <w:left w:w="42" w:type="dxa"/>
+              <w:left w:w="39" w:type="dxa"/>
             </w:tcMar>
           </w:tcPr>
           <w:p>
@@ -503,7 +503,7 @@
         </w:tc>
         <w:tc>
           <w:tcPr>
-            <w:tcW w:w="6016" w:type="dxa"/>
+            <w:tcW w:w="6015" w:type="dxa"/>
             <w:tcBorders>
               <w:top w:val="single" w:sz="2" w:space="0" w:color="000001"/>
               <w:left w:val="single" w:sz="2" w:space="0" w:color="000001"/>
@@ -514,7 +514,7 @@
             </w:tcBorders>
             <w:shd w:color="auto" w:fill="FFFFFF" w:val="clear"/>
             <w:tcMar>
-              <w:left w:w="42" w:type="dxa"/>
+              <w:left w:w="39" w:type="dxa"/>
             </w:tcMar>
           </w:tcPr>
           <w:p>
@@ -543,7 +543,7 @@
             </w:tcBorders>
             <w:shd w:color="auto" w:fill="FFFFFF" w:val="clear"/>
             <w:tcMar>
-              <w:left w:w="42" w:type="dxa"/>
+              <w:left w:w="39" w:type="dxa"/>
             </w:tcMar>
           </w:tcPr>
           <w:p>
@@ -558,7 +558,7 @@
         </w:tc>
         <w:tc>
           <w:tcPr>
-            <w:tcW w:w="2162" w:type="dxa"/>
+            <w:tcW w:w="2163" w:type="dxa"/>
             <w:tcBorders>
               <w:top w:val="single" w:sz="2" w:space="0" w:color="000001"/>
               <w:left w:val="single" w:sz="2" w:space="0" w:color="000001"/>
@@ -569,7 +569,7 @@
             </w:tcBorders>
             <w:shd w:color="auto" w:fill="FFFFFF" w:val="clear"/>
             <w:tcMar>
-              <w:left w:w="42" w:type="dxa"/>
+              <w:left w:w="39" w:type="dxa"/>
             </w:tcMar>
           </w:tcPr>
           <w:p>
@@ -584,7 +584,7 @@
         </w:tc>
         <w:tc>
           <w:tcPr>
-            <w:tcW w:w="6016" w:type="dxa"/>
+            <w:tcW w:w="6015" w:type="dxa"/>
             <w:tcBorders>
               <w:top w:val="single" w:sz="2" w:space="0" w:color="000001"/>
               <w:left w:val="single" w:sz="2" w:space="0" w:color="000001"/>
@@ -595,7 +595,7 @@
             </w:tcBorders>
             <w:shd w:color="auto" w:fill="FFFFFF" w:val="clear"/>
             <w:tcMar>
-              <w:left w:w="42" w:type="dxa"/>
+              <w:left w:w="39" w:type="dxa"/>
             </w:tcMar>
           </w:tcPr>
           <w:p>
@@ -624,7 +624,7 @@
             </w:tcBorders>
             <w:shd w:color="auto" w:fill="FFFFFF" w:val="clear"/>
             <w:tcMar>
-              <w:left w:w="42" w:type="dxa"/>
+              <w:left w:w="39" w:type="dxa"/>
             </w:tcMar>
           </w:tcPr>
           <w:p>
@@ -639,7 +639,7 @@
         </w:tc>
         <w:tc>
           <w:tcPr>
-            <w:tcW w:w="2162" w:type="dxa"/>
+            <w:tcW w:w="2163" w:type="dxa"/>
             <w:tcBorders>
               <w:top w:val="single" w:sz="2" w:space="0" w:color="000001"/>
               <w:left w:val="single" w:sz="2" w:space="0" w:color="000001"/>
@@ -650,7 +650,7 @@
             </w:tcBorders>
             <w:shd w:color="auto" w:fill="FFFFFF" w:val="clear"/>
             <w:tcMar>
-              <w:left w:w="42" w:type="dxa"/>
+              <w:left w:w="39" w:type="dxa"/>
             </w:tcMar>
           </w:tcPr>
           <w:p>
@@ -665,7 +665,7 @@
         </w:tc>
         <w:tc>
           <w:tcPr>
-            <w:tcW w:w="6016" w:type="dxa"/>
+            <w:tcW w:w="6015" w:type="dxa"/>
             <w:tcBorders>
               <w:top w:val="single" w:sz="2" w:space="0" w:color="000001"/>
               <w:left w:val="single" w:sz="2" w:space="0" w:color="000001"/>
@@ -676,7 +676,7 @@
             </w:tcBorders>
             <w:shd w:color="auto" w:fill="FFFFFF" w:val="clear"/>
             <w:tcMar>
-              <w:left w:w="42" w:type="dxa"/>
+              <w:left w:w="39" w:type="dxa"/>
             </w:tcMar>
           </w:tcPr>
           <w:p>
@@ -705,7 +705,7 @@
             </w:tcBorders>
             <w:shd w:color="auto" w:fill="FFFFFF" w:val="clear"/>
             <w:tcMar>
-              <w:left w:w="42" w:type="dxa"/>
+              <w:left w:w="39" w:type="dxa"/>
             </w:tcMar>
           </w:tcPr>
           <w:p>
@@ -720,7 +720,7 @@
         </w:tc>
         <w:tc>
           <w:tcPr>
-            <w:tcW w:w="2162" w:type="dxa"/>
+            <w:tcW w:w="2163" w:type="dxa"/>
             <w:tcBorders>
               <w:top w:val="single" w:sz="2" w:space="0" w:color="000001"/>
               <w:left w:val="single" w:sz="2" w:space="0" w:color="000001"/>
@@ -731,7 +731,7 @@
             </w:tcBorders>
             <w:shd w:color="auto" w:fill="FFFFFF" w:val="clear"/>
             <w:tcMar>
-              <w:left w:w="42" w:type="dxa"/>
+              <w:left w:w="39" w:type="dxa"/>
             </w:tcMar>
           </w:tcPr>
           <w:p>
@@ -746,7 +746,7 @@
         </w:tc>
         <w:tc>
           <w:tcPr>
-            <w:tcW w:w="6016" w:type="dxa"/>
+            <w:tcW w:w="6015" w:type="dxa"/>
             <w:tcBorders>
               <w:top w:val="single" w:sz="2" w:space="0" w:color="000001"/>
               <w:left w:val="single" w:sz="2" w:space="0" w:color="000001"/>
@@ -757,7 +757,7 @@
             </w:tcBorders>
             <w:shd w:color="auto" w:fill="FFFFFF" w:val="clear"/>
             <w:tcMar>
-              <w:left w:w="42" w:type="dxa"/>
+              <w:left w:w="39" w:type="dxa"/>
             </w:tcMar>
           </w:tcPr>
           <w:p>
@@ -967,9 +967,9 @@
         </w:numPr>
         <w:rPr/>
       </w:pPr>
-      <w:bookmarkStart w:id="1" w:name="_Toc10197382"/>
+      <w:bookmarkStart w:id="1" w:name="__RefHeading___Toc4130_2095039203"/>
       <w:bookmarkStart w:id="2" w:name="_Toc293575464"/>
-      <w:bookmarkStart w:id="3" w:name="__RefHeading___Toc4130_2095039203"/>
+      <w:bookmarkStart w:id="3" w:name="_Toc10197382"/>
       <w:bookmarkEnd w:id="1"/>
       <w:bookmarkEnd w:id="2"/>
       <w:bookmarkEnd w:id="3"/>
@@ -1006,9 +1006,9 @@
         </w:numPr>
         <w:rPr/>
       </w:pPr>
-      <w:bookmarkStart w:id="4" w:name="_Toc10197383"/>
+      <w:bookmarkStart w:id="4" w:name="__RefHeading___Toc4132_2095039203"/>
       <w:bookmarkStart w:id="5" w:name="_Toc293575465"/>
-      <w:bookmarkStart w:id="6" w:name="__RefHeading___Toc4132_2095039203"/>
+      <w:bookmarkStart w:id="6" w:name="_Toc10197383"/>
       <w:bookmarkEnd w:id="4"/>
       <w:bookmarkEnd w:id="5"/>
       <w:bookmarkEnd w:id="6"/>
@@ -1036,8 +1036,8 @@
         </w:numPr>
         <w:rPr/>
       </w:pPr>
-      <w:bookmarkStart w:id="7" w:name="_Toc10197384"/>
-      <w:bookmarkStart w:id="8" w:name="__RefHeading___Toc4134_2095039203"/>
+      <w:bookmarkStart w:id="7" w:name="__RefHeading___Toc4134_2095039203"/>
+      <w:bookmarkStart w:id="8" w:name="_Toc10197384"/>
       <w:bookmarkEnd w:id="7"/>
       <w:bookmarkEnd w:id="8"/>
       <w:r>
@@ -1161,9 +1161,9 @@
         </w:numPr>
         <w:rPr/>
       </w:pPr>
-      <w:bookmarkStart w:id="9" w:name="_Toc10197385"/>
+      <w:bookmarkStart w:id="9" w:name="__RefHeading___Toc4136_2095039203"/>
       <w:bookmarkStart w:id="10" w:name="_Toc293575468"/>
-      <w:bookmarkStart w:id="11" w:name="__RefHeading___Toc4136_2095039203"/>
+      <w:bookmarkStart w:id="11" w:name="_Toc10197385"/>
       <w:bookmarkEnd w:id="9"/>
       <w:bookmarkEnd w:id="10"/>
       <w:bookmarkEnd w:id="11"/>
@@ -2863,7 +2863,7 @@
           <w:szCs w:val="18"/>
           <w:lang w:eastAsia="en-US" w:bidi="ar-SA"/>
         </w:rPr>
-        <w:t>homesListingId</w:t>
+        <w:t>SourceListingID</w:t>
       </w:r>
       <w:r>
         <w:rPr>
@@ -3148,13 +3148,7 @@
         <w:pStyle w:val="Normal"/>
         <w:widowControl/>
         <w:suppressAutoHyphens w:val="false"/>
-        <w:rPr>
-          <w:b w:val="false"/>
-          <w:b w:val="false"/>
-          <w:bCs w:val="false"/>
-          <w:sz w:val="24"/>
-          <w:szCs w:val="24"/>
-        </w:rPr>
+        <w:rPr/>
       </w:pPr>
       <w:r>
         <w:rPr>
@@ -5140,7 +5134,7 @@
           <w:szCs w:val="18"/>
           <w:lang w:eastAsia="en-US" w:bidi="ar-SA"/>
         </w:rPr>
-        <w:t>homesListingId</w:t>
+        <w:t>SourceListingID</w:t>
       </w:r>
       <w:r>
         <w:rPr>
@@ -6364,7 +6358,7 @@
           <w:szCs w:val="18"/>
           <w:lang w:eastAsia="en-US" w:bidi="ar-SA"/>
         </w:rPr>
-        <w:t>homesListingId</w:t>
+        <w:t>SourceListingID</w:t>
       </w:r>
       <w:r>
         <w:rPr>
@@ -6733,10 +6727,10 @@
         <w:tblStyle w:val="GridTable1Light"/>
         <w:tblW w:w="9962" w:type="dxa"/>
         <w:jc w:val="left"/>
-        <w:tblInd w:w="-5" w:type="dxa"/>
+        <w:tblInd w:w="-10" w:type="dxa"/>
         <w:tblCellMar>
           <w:top w:w="0" w:type="dxa"/>
-          <w:left w:w="103" w:type="dxa"/>
+          <w:left w:w="98" w:type="dxa"/>
           <w:bottom w:w="0" w:type="dxa"/>
           <w:right w:w="108" w:type="dxa"/>
         </w:tblCellMar>
@@ -6761,7 +6755,7 @@
             </w:tcBorders>
             <w:shd w:fill="auto" w:val="clear"/>
             <w:tcMar>
-              <w:left w:w="103" w:type="dxa"/>
+              <w:left w:w="98" w:type="dxa"/>
             </w:tcMar>
           </w:tcPr>
           <w:p>
@@ -6798,7 +6792,7 @@
             </w:tcBorders>
             <w:shd w:fill="auto" w:val="clear"/>
             <w:tcMar>
-              <w:left w:w="103" w:type="dxa"/>
+              <w:left w:w="98" w:type="dxa"/>
             </w:tcMar>
           </w:tcPr>
           <w:p>
@@ -6835,7 +6829,7 @@
             </w:tcBorders>
             <w:shd w:fill="auto" w:val="clear"/>
             <w:tcMar>
-              <w:left w:w="103" w:type="dxa"/>
+              <w:left w:w="98" w:type="dxa"/>
             </w:tcMar>
           </w:tcPr>
           <w:p>
@@ -6873,7 +6867,7 @@
             <w:tcBorders/>
             <w:shd w:fill="auto" w:val="clear"/>
             <w:tcMar>
-              <w:left w:w="103" w:type="dxa"/>
+              <w:left w:w="98" w:type="dxa"/>
             </w:tcMar>
           </w:tcPr>
           <w:p>
@@ -6907,7 +6901,7 @@
             <w:tcBorders/>
             <w:shd w:fill="auto" w:val="clear"/>
             <w:tcMar>
-              <w:left w:w="103" w:type="dxa"/>
+              <w:left w:w="98" w:type="dxa"/>
             </w:tcMar>
           </w:tcPr>
           <w:p>
@@ -6941,7 +6935,7 @@
             <w:tcBorders/>
             <w:shd w:fill="auto" w:val="clear"/>
             <w:tcMar>
-              <w:left w:w="103" w:type="dxa"/>
+              <w:left w:w="98" w:type="dxa"/>
             </w:tcMar>
           </w:tcPr>
           <w:p>
@@ -6979,7 +6973,7 @@
             <w:tcBorders/>
             <w:shd w:fill="auto" w:val="clear"/>
             <w:tcMar>
-              <w:left w:w="103" w:type="dxa"/>
+              <w:left w:w="98" w:type="dxa"/>
             </w:tcMar>
           </w:tcPr>
           <w:p>
@@ -7013,7 +7007,7 @@
             <w:tcBorders/>
             <w:shd w:fill="auto" w:val="clear"/>
             <w:tcMar>
-              <w:left w:w="103" w:type="dxa"/>
+              <w:left w:w="98" w:type="dxa"/>
             </w:tcMar>
           </w:tcPr>
           <w:p>
@@ -7047,7 +7041,7 @@
             <w:tcBorders/>
             <w:shd w:fill="auto" w:val="clear"/>
             <w:tcMar>
-              <w:left w:w="103" w:type="dxa"/>
+              <w:left w:w="98" w:type="dxa"/>
             </w:tcMar>
           </w:tcPr>
           <w:p>
@@ -7085,7 +7079,7 @@
             <w:tcBorders/>
             <w:shd w:fill="auto" w:val="clear"/>
             <w:tcMar>
-              <w:left w:w="103" w:type="dxa"/>
+              <w:left w:w="98" w:type="dxa"/>
             </w:tcMar>
           </w:tcPr>
           <w:p>
@@ -7115,7 +7109,7 @@
             <w:tcBorders/>
             <w:shd w:fill="auto" w:val="clear"/>
             <w:tcMar>
-              <w:left w:w="103" w:type="dxa"/>
+              <w:left w:w="98" w:type="dxa"/>
             </w:tcMar>
           </w:tcPr>
           <w:p>
@@ -7149,7 +7143,7 @@
             <w:tcBorders/>
             <w:shd w:fill="auto" w:val="clear"/>
             <w:tcMar>
-              <w:left w:w="103" w:type="dxa"/>
+              <w:left w:w="98" w:type="dxa"/>
             </w:tcMar>
           </w:tcPr>
           <w:p>
@@ -7187,7 +7181,7 @@
             <w:tcBorders/>
             <w:shd w:fill="auto" w:val="clear"/>
             <w:tcMar>
-              <w:left w:w="103" w:type="dxa"/>
+              <w:left w:w="98" w:type="dxa"/>
             </w:tcMar>
           </w:tcPr>
           <w:p>
@@ -7221,7 +7215,7 @@
             <w:tcBorders/>
             <w:shd w:fill="auto" w:val="clear"/>
             <w:tcMar>
-              <w:left w:w="103" w:type="dxa"/>
+              <w:left w:w="98" w:type="dxa"/>
             </w:tcMar>
           </w:tcPr>
           <w:p>
@@ -7255,7 +7249,7 @@
             <w:tcBorders/>
             <w:shd w:fill="auto" w:val="clear"/>
             <w:tcMar>
-              <w:left w:w="103" w:type="dxa"/>
+              <w:left w:w="98" w:type="dxa"/>
             </w:tcMar>
           </w:tcPr>
           <w:p>
@@ -7293,7 +7287,7 @@
             <w:tcBorders/>
             <w:shd w:fill="auto" w:val="clear"/>
             <w:tcMar>
-              <w:left w:w="103" w:type="dxa"/>
+              <w:left w:w="98" w:type="dxa"/>
             </w:tcMar>
           </w:tcPr>
           <w:p>
@@ -7327,7 +7321,7 @@
             <w:tcBorders/>
             <w:shd w:fill="auto" w:val="clear"/>
             <w:tcMar>
-              <w:left w:w="103" w:type="dxa"/>
+              <w:left w:w="98" w:type="dxa"/>
             </w:tcMar>
           </w:tcPr>
           <w:p>
@@ -7361,7 +7355,7 @@
             <w:tcBorders/>
             <w:shd w:fill="auto" w:val="clear"/>
             <w:tcMar>
-              <w:left w:w="103" w:type="dxa"/>
+              <w:left w:w="98" w:type="dxa"/>
             </w:tcMar>
           </w:tcPr>
           <w:p>
@@ -7399,7 +7393,7 @@
             <w:tcBorders/>
             <w:shd w:fill="auto" w:val="clear"/>
             <w:tcMar>
-              <w:left w:w="103" w:type="dxa"/>
+              <w:left w:w="98" w:type="dxa"/>
             </w:tcMar>
           </w:tcPr>
           <w:p>
@@ -7433,7 +7427,7 @@
             <w:tcBorders/>
             <w:shd w:fill="auto" w:val="clear"/>
             <w:tcMar>
-              <w:left w:w="103" w:type="dxa"/>
+              <w:left w:w="98" w:type="dxa"/>
             </w:tcMar>
           </w:tcPr>
           <w:p>
@@ -7467,7 +7461,7 @@
             <w:tcBorders/>
             <w:shd w:fill="auto" w:val="clear"/>
             <w:tcMar>
-              <w:left w:w="103" w:type="dxa"/>
+              <w:left w:w="98" w:type="dxa"/>
             </w:tcMar>
           </w:tcPr>
           <w:p>
@@ -7505,7 +7499,7 @@
             <w:tcBorders/>
             <w:shd w:fill="auto" w:val="clear"/>
             <w:tcMar>
-              <w:left w:w="103" w:type="dxa"/>
+              <w:left w:w="98" w:type="dxa"/>
             </w:tcMar>
           </w:tcPr>
           <w:p>
@@ -7539,7 +7533,7 @@
             <w:tcBorders/>
             <w:shd w:fill="auto" w:val="clear"/>
             <w:tcMar>
-              <w:left w:w="103" w:type="dxa"/>
+              <w:left w:w="98" w:type="dxa"/>
             </w:tcMar>
           </w:tcPr>
           <w:p>
@@ -7573,7 +7567,7 @@
             <w:tcBorders/>
             <w:shd w:fill="auto" w:val="clear"/>
             <w:tcMar>
-              <w:left w:w="103" w:type="dxa"/>
+              <w:left w:w="98" w:type="dxa"/>
             </w:tcMar>
           </w:tcPr>
           <w:p>
@@ -7611,7 +7605,7 @@
             <w:tcBorders/>
             <w:shd w:fill="auto" w:val="clear"/>
             <w:tcMar>
-              <w:left w:w="103" w:type="dxa"/>
+              <w:left w:w="98" w:type="dxa"/>
             </w:tcMar>
           </w:tcPr>
           <w:p>
@@ -7645,7 +7639,7 @@
             <w:tcBorders/>
             <w:shd w:fill="auto" w:val="clear"/>
             <w:tcMar>
-              <w:left w:w="103" w:type="dxa"/>
+              <w:left w:w="98" w:type="dxa"/>
             </w:tcMar>
           </w:tcPr>
           <w:p>
@@ -7679,7 +7673,7 @@
             <w:tcBorders/>
             <w:shd w:fill="auto" w:val="clear"/>
             <w:tcMar>
-              <w:left w:w="103" w:type="dxa"/>
+              <w:left w:w="98" w:type="dxa"/>
             </w:tcMar>
           </w:tcPr>
           <w:p>
@@ -7717,7 +7711,7 @@
             <w:tcBorders/>
             <w:shd w:fill="auto" w:val="clear"/>
             <w:tcMar>
-              <w:left w:w="103" w:type="dxa"/>
+              <w:left w:w="98" w:type="dxa"/>
             </w:tcMar>
           </w:tcPr>
           <w:p>
@@ -7751,7 +7745,7 @@
             <w:tcBorders/>
             <w:shd w:fill="auto" w:val="clear"/>
             <w:tcMar>
-              <w:left w:w="103" w:type="dxa"/>
+              <w:left w:w="98" w:type="dxa"/>
             </w:tcMar>
           </w:tcPr>
           <w:p>
@@ -7785,7 +7779,7 @@
             <w:tcBorders/>
             <w:shd w:fill="auto" w:val="clear"/>
             <w:tcMar>
-              <w:left w:w="103" w:type="dxa"/>
+              <w:left w:w="98" w:type="dxa"/>
             </w:tcMar>
           </w:tcPr>
           <w:p>
@@ -7823,7 +7817,7 @@
             <w:tcBorders/>
             <w:shd w:fill="auto" w:val="clear"/>
             <w:tcMar>
-              <w:left w:w="103" w:type="dxa"/>
+              <w:left w:w="98" w:type="dxa"/>
             </w:tcMar>
           </w:tcPr>
           <w:p>
@@ -7857,7 +7851,7 @@
             <w:tcBorders/>
             <w:shd w:fill="auto" w:val="clear"/>
             <w:tcMar>
-              <w:left w:w="103" w:type="dxa"/>
+              <w:left w:w="98" w:type="dxa"/>
             </w:tcMar>
           </w:tcPr>
           <w:p>
@@ -7891,7 +7885,7 @@
             <w:tcBorders/>
             <w:shd w:fill="auto" w:val="clear"/>
             <w:tcMar>
-              <w:left w:w="103" w:type="dxa"/>
+              <w:left w:w="98" w:type="dxa"/>
             </w:tcMar>
           </w:tcPr>
           <w:p>
@@ -7929,7 +7923,7 @@
             <w:tcBorders/>
             <w:shd w:fill="auto" w:val="clear"/>
             <w:tcMar>
-              <w:left w:w="103" w:type="dxa"/>
+              <w:left w:w="98" w:type="dxa"/>
             </w:tcMar>
           </w:tcPr>
           <w:p>
@@ -7963,7 +7957,7 @@
             <w:tcBorders/>
             <w:shd w:fill="auto" w:val="clear"/>
             <w:tcMar>
-              <w:left w:w="103" w:type="dxa"/>
+              <w:left w:w="98" w:type="dxa"/>
             </w:tcMar>
           </w:tcPr>
           <w:p>
@@ -7997,7 +7991,7 @@
             <w:tcBorders/>
             <w:shd w:fill="auto" w:val="clear"/>
             <w:tcMar>
-              <w:left w:w="103" w:type="dxa"/>
+              <w:left w:w="98" w:type="dxa"/>
             </w:tcMar>
           </w:tcPr>
           <w:p>
@@ -8035,7 +8029,7 @@
             <w:tcBorders/>
             <w:shd w:fill="auto" w:val="clear"/>
             <w:tcMar>
-              <w:left w:w="103" w:type="dxa"/>
+              <w:left w:w="98" w:type="dxa"/>
             </w:tcMar>
           </w:tcPr>
           <w:p>
@@ -8069,7 +8063,7 @@
             <w:tcBorders/>
             <w:shd w:fill="auto" w:val="clear"/>
             <w:tcMar>
-              <w:left w:w="103" w:type="dxa"/>
+              <w:left w:w="98" w:type="dxa"/>
             </w:tcMar>
           </w:tcPr>
           <w:p>
@@ -8103,7 +8097,7 @@
             <w:tcBorders/>
             <w:shd w:fill="auto" w:val="clear"/>
             <w:tcMar>
-              <w:left w:w="103" w:type="dxa"/>
+              <w:left w:w="98" w:type="dxa"/>
             </w:tcMar>
           </w:tcPr>
           <w:p>
@@ -8141,7 +8135,7 @@
             <w:tcBorders/>
             <w:shd w:fill="auto" w:val="clear"/>
             <w:tcMar>
-              <w:left w:w="103" w:type="dxa"/>
+              <w:left w:w="98" w:type="dxa"/>
             </w:tcMar>
           </w:tcPr>
           <w:p>
@@ -8175,7 +8169,7 @@
             <w:tcBorders/>
             <w:shd w:fill="auto" w:val="clear"/>
             <w:tcMar>
-              <w:left w:w="103" w:type="dxa"/>
+              <w:left w:w="98" w:type="dxa"/>
             </w:tcMar>
           </w:tcPr>
           <w:p>
@@ -8209,7 +8203,7 @@
             <w:tcBorders/>
             <w:shd w:fill="auto" w:val="clear"/>
             <w:tcMar>
-              <w:left w:w="103" w:type="dxa"/>
+              <w:left w:w="98" w:type="dxa"/>
             </w:tcMar>
           </w:tcPr>
           <w:p>
@@ -8247,7 +8241,7 @@
             <w:tcBorders/>
             <w:shd w:fill="auto" w:val="clear"/>
             <w:tcMar>
-              <w:left w:w="103" w:type="dxa"/>
+              <w:left w:w="98" w:type="dxa"/>
             </w:tcMar>
           </w:tcPr>
           <w:p>
@@ -8281,7 +8275,7 @@
             <w:tcBorders/>
             <w:shd w:fill="auto" w:val="clear"/>
             <w:tcMar>
-              <w:left w:w="103" w:type="dxa"/>
+              <w:left w:w="98" w:type="dxa"/>
             </w:tcMar>
           </w:tcPr>
           <w:p>
@@ -8315,7 +8309,7 @@
             <w:tcBorders/>
             <w:shd w:fill="auto" w:val="clear"/>
             <w:tcMar>
-              <w:left w:w="103" w:type="dxa"/>
+              <w:left w:w="98" w:type="dxa"/>
             </w:tcMar>
           </w:tcPr>
           <w:p>
@@ -8373,7 +8367,7 @@
             <w:tcBorders/>
             <w:shd w:fill="auto" w:val="clear"/>
             <w:tcMar>
-              <w:left w:w="103" w:type="dxa"/>
+              <w:left w:w="98" w:type="dxa"/>
             </w:tcMar>
           </w:tcPr>
           <w:p>
@@ -8407,7 +8401,7 @@
             <w:tcBorders/>
             <w:shd w:fill="auto" w:val="clear"/>
             <w:tcMar>
-              <w:left w:w="103" w:type="dxa"/>
+              <w:left w:w="98" w:type="dxa"/>
             </w:tcMar>
           </w:tcPr>
           <w:p>
@@ -8441,7 +8435,7 @@
             <w:tcBorders/>
             <w:shd w:fill="auto" w:val="clear"/>
             <w:tcMar>
-              <w:left w:w="103" w:type="dxa"/>
+              <w:left w:w="98" w:type="dxa"/>
             </w:tcMar>
           </w:tcPr>
           <w:p>
@@ -8476,7 +8470,7 @@
             <w:tcBorders/>
             <w:shd w:fill="auto" w:val="clear"/>
             <w:tcMar>
-              <w:left w:w="103" w:type="dxa"/>
+              <w:left w:w="98" w:type="dxa"/>
             </w:tcMar>
           </w:tcPr>
           <w:p>
@@ -8510,7 +8504,7 @@
             <w:tcBorders/>
             <w:shd w:fill="auto" w:val="clear"/>
             <w:tcMar>
-              <w:left w:w="103" w:type="dxa"/>
+              <w:left w:w="98" w:type="dxa"/>
             </w:tcMar>
           </w:tcPr>
           <w:p>
@@ -8544,7 +8538,7 @@
             <w:tcBorders/>
             <w:shd w:fill="auto" w:val="clear"/>
             <w:tcMar>
-              <w:left w:w="103" w:type="dxa"/>
+              <w:left w:w="98" w:type="dxa"/>
             </w:tcMar>
           </w:tcPr>
           <w:p>
@@ -8582,7 +8576,7 @@
             <w:tcBorders/>
             <w:shd w:fill="auto" w:val="clear"/>
             <w:tcMar>
-              <w:left w:w="103" w:type="dxa"/>
+              <w:left w:w="98" w:type="dxa"/>
             </w:tcMar>
           </w:tcPr>
           <w:p>
@@ -8616,7 +8610,7 @@
             <w:tcBorders/>
             <w:shd w:fill="auto" w:val="clear"/>
             <w:tcMar>
-              <w:left w:w="103" w:type="dxa"/>
+              <w:left w:w="98" w:type="dxa"/>
             </w:tcMar>
           </w:tcPr>
           <w:p>
@@ -8650,7 +8644,7 @@
             <w:tcBorders/>
             <w:shd w:fill="auto" w:val="clear"/>
             <w:tcMar>
-              <w:left w:w="103" w:type="dxa"/>
+              <w:left w:w="98" w:type="dxa"/>
             </w:tcMar>
           </w:tcPr>
           <w:p>
@@ -8688,7 +8682,7 @@
             <w:tcBorders/>
             <w:shd w:fill="auto" w:val="clear"/>
             <w:tcMar>
-              <w:left w:w="103" w:type="dxa"/>
+              <w:left w:w="98" w:type="dxa"/>
             </w:tcMar>
           </w:tcPr>
           <w:p>
@@ -8722,7 +8716,7 @@
             <w:tcBorders/>
             <w:shd w:fill="auto" w:val="clear"/>
             <w:tcMar>
-              <w:left w:w="103" w:type="dxa"/>
+              <w:left w:w="98" w:type="dxa"/>
             </w:tcMar>
           </w:tcPr>
           <w:p>
@@ -8756,7 +8750,7 @@
             <w:tcBorders/>
             <w:shd w:fill="auto" w:val="clear"/>
             <w:tcMar>
-              <w:left w:w="103" w:type="dxa"/>
+              <w:left w:w="98" w:type="dxa"/>
             </w:tcMar>
           </w:tcPr>
           <w:p>
@@ -8794,7 +8788,7 @@
             <w:tcBorders/>
             <w:shd w:fill="auto" w:val="clear"/>
             <w:tcMar>
-              <w:left w:w="103" w:type="dxa"/>
+              <w:left w:w="98" w:type="dxa"/>
             </w:tcMar>
           </w:tcPr>
           <w:p>
@@ -8828,7 +8822,7 @@
             <w:tcBorders/>
             <w:shd w:fill="auto" w:val="clear"/>
             <w:tcMar>
-              <w:left w:w="103" w:type="dxa"/>
+              <w:left w:w="98" w:type="dxa"/>
             </w:tcMar>
           </w:tcPr>
           <w:p>
@@ -8862,7 +8856,7 @@
             <w:tcBorders/>
             <w:shd w:fill="auto" w:val="clear"/>
             <w:tcMar>
-              <w:left w:w="103" w:type="dxa"/>
+              <w:left w:w="98" w:type="dxa"/>
             </w:tcMar>
           </w:tcPr>
           <w:p>
@@ -8900,7 +8894,7 @@
             <w:tcBorders/>
             <w:shd w:fill="auto" w:val="clear"/>
             <w:tcMar>
-              <w:left w:w="103" w:type="dxa"/>
+              <w:left w:w="98" w:type="dxa"/>
             </w:tcMar>
           </w:tcPr>
           <w:p>
@@ -8930,7 +8924,7 @@
             <w:tcBorders/>
             <w:shd w:fill="auto" w:val="clear"/>
             <w:tcMar>
-              <w:left w:w="103" w:type="dxa"/>
+              <w:left w:w="98" w:type="dxa"/>
             </w:tcMar>
           </w:tcPr>
           <w:p>
@@ -8964,7 +8958,7 @@
             <w:tcBorders/>
             <w:shd w:fill="auto" w:val="clear"/>
             <w:tcMar>
-              <w:left w:w="103" w:type="dxa"/>
+              <w:left w:w="98" w:type="dxa"/>
             </w:tcMar>
           </w:tcPr>
           <w:p>
@@ -9002,7 +8996,7 @@
             <w:tcBorders/>
             <w:shd w:fill="auto" w:val="clear"/>
             <w:tcMar>
-              <w:left w:w="103" w:type="dxa"/>
+              <w:left w:w="98" w:type="dxa"/>
             </w:tcMar>
           </w:tcPr>
           <w:p>
@@ -9032,7 +9026,7 @@
             <w:tcBorders/>
             <w:shd w:fill="auto" w:val="clear"/>
             <w:tcMar>
-              <w:left w:w="103" w:type="dxa"/>
+              <w:left w:w="98" w:type="dxa"/>
             </w:tcMar>
           </w:tcPr>
           <w:p>
@@ -9066,7 +9060,7 @@
             <w:tcBorders/>
             <w:shd w:fill="auto" w:val="clear"/>
             <w:tcMar>
-              <w:left w:w="103" w:type="dxa"/>
+              <w:left w:w="98" w:type="dxa"/>
             </w:tcMar>
           </w:tcPr>
           <w:p>
@@ -9104,7 +9098,7 @@
             <w:tcBorders/>
             <w:shd w:fill="auto" w:val="clear"/>
             <w:tcMar>
-              <w:left w:w="103" w:type="dxa"/>
+              <w:left w:w="98" w:type="dxa"/>
             </w:tcMar>
           </w:tcPr>
           <w:p>
@@ -9134,7 +9128,7 @@
             <w:tcBorders/>
             <w:shd w:fill="auto" w:val="clear"/>
             <w:tcMar>
-              <w:left w:w="103" w:type="dxa"/>
+              <w:left w:w="98" w:type="dxa"/>
             </w:tcMar>
           </w:tcPr>
           <w:p>
@@ -9168,7 +9162,7 @@
             <w:tcBorders/>
             <w:shd w:fill="auto" w:val="clear"/>
             <w:tcMar>
-              <w:left w:w="103" w:type="dxa"/>
+              <w:left w:w="98" w:type="dxa"/>
             </w:tcMar>
           </w:tcPr>
           <w:p>
@@ -9206,7 +9200,7 @@
             <w:tcBorders/>
             <w:shd w:fill="auto" w:val="clear"/>
             <w:tcMar>
-              <w:left w:w="103" w:type="dxa"/>
+              <w:left w:w="98" w:type="dxa"/>
             </w:tcMar>
           </w:tcPr>
           <w:p>
@@ -9236,7 +9230,7 @@
             <w:tcBorders/>
             <w:shd w:fill="auto" w:val="clear"/>
             <w:tcMar>
-              <w:left w:w="103" w:type="dxa"/>
+              <w:left w:w="98" w:type="dxa"/>
             </w:tcMar>
           </w:tcPr>
           <w:p>
@@ -9270,7 +9264,7 @@
             <w:tcBorders/>
             <w:shd w:fill="auto" w:val="clear"/>
             <w:tcMar>
-              <w:left w:w="103" w:type="dxa"/>
+              <w:left w:w="98" w:type="dxa"/>
             </w:tcMar>
           </w:tcPr>
           <w:p>
@@ -9310,7 +9304,7 @@
             </w:tcBorders>
             <w:shd w:fill="auto" w:val="clear"/>
             <w:tcMar>
-              <w:left w:w="103" w:type="dxa"/>
+              <w:left w:w="98" w:type="dxa"/>
             </w:tcMar>
           </w:tcPr>
           <w:p>
@@ -9340,7 +9334,7 @@
             </w:tcBorders>
             <w:shd w:fill="auto" w:val="clear"/>
             <w:tcMar>
-              <w:left w:w="103" w:type="dxa"/>
+              <w:left w:w="98" w:type="dxa"/>
             </w:tcMar>
           </w:tcPr>
           <w:p>
@@ -9367,7 +9361,7 @@
             </w:tcBorders>
             <w:shd w:fill="auto" w:val="clear"/>
             <w:tcMar>
-              <w:left w:w="103" w:type="dxa"/>
+              <w:left w:w="98" w:type="dxa"/>
             </w:tcMar>
           </w:tcPr>
           <w:p>
@@ -9398,7 +9392,7 @@
             </w:tcBorders>
             <w:shd w:fill="auto" w:val="clear"/>
             <w:tcMar>
-              <w:left w:w="103" w:type="dxa"/>
+              <w:left w:w="98" w:type="dxa"/>
             </w:tcMar>
           </w:tcPr>
           <w:p>
@@ -9428,7 +9422,7 @@
             </w:tcBorders>
             <w:shd w:fill="auto" w:val="clear"/>
             <w:tcMar>
-              <w:left w:w="103" w:type="dxa"/>
+              <w:left w:w="98" w:type="dxa"/>
             </w:tcMar>
           </w:tcPr>
           <w:p>
@@ -9455,7 +9449,7 @@
             </w:tcBorders>
             <w:shd w:fill="auto" w:val="clear"/>
             <w:tcMar>
-              <w:left w:w="103" w:type="dxa"/>
+              <w:left w:w="98" w:type="dxa"/>
             </w:tcMar>
           </w:tcPr>
           <w:p>
@@ -9486,7 +9480,7 @@
             </w:tcBorders>
             <w:shd w:fill="auto" w:val="clear"/>
             <w:tcMar>
-              <w:left w:w="103" w:type="dxa"/>
+              <w:left w:w="98" w:type="dxa"/>
             </w:tcMar>
           </w:tcPr>
           <w:p>
@@ -9516,7 +9510,7 @@
             </w:tcBorders>
             <w:shd w:fill="auto" w:val="clear"/>
             <w:tcMar>
-              <w:left w:w="103" w:type="dxa"/>
+              <w:left w:w="98" w:type="dxa"/>
             </w:tcMar>
           </w:tcPr>
           <w:p>
@@ -9543,7 +9537,7 @@
             </w:tcBorders>
             <w:shd w:fill="auto" w:val="clear"/>
             <w:tcMar>
-              <w:left w:w="103" w:type="dxa"/>
+              <w:left w:w="98" w:type="dxa"/>
             </w:tcMar>
           </w:tcPr>
           <w:p>
@@ -32343,6 +32337,14 @@
       <w:rFonts w:cs="Wingdings"/>
     </w:rPr>
   </w:style>
+  <w:style w:type="character" w:styleId="VisitedInternetLink">
+    <w:name w:val="Visited Internet Link"/>
+    <w:rPr>
+      <w:color w:val="800000"/>
+      <w:u w:val="single"/>
+      <w:lang w:val="zxx" w:eastAsia="zxx" w:bidi="zxx"/>
+    </w:rPr>
+  </w:style>
   <w:style w:type="paragraph" w:styleId="Heading" w:customStyle="1">
     <w:name w:val="Heading"/>
     <w:basedOn w:val="Normal"/>
@@ -32369,13 +32371,16 @@
   </w:style>
   <w:style w:type="paragraph" w:styleId="List">
     <w:name w:val="List"/>
+    <w:basedOn w:val="TextBody"/>
     <w:rsid w:val="009c0013"/>
     <w:pPr>
       <w:widowControl w:val="false"/>
+      <w:bidi w:val="0"/>
+      <w:jc w:val="left"/>
     </w:pPr>
     <w:rPr>
       <w:rFonts w:ascii="Liberation Serif" w:hAnsi="Liberation Serif" w:eastAsia="Droid Sans Fallback" w:cs="FreeSans"/>
-      <w:color w:val="auto"/>
+      <w:color w:val="00000A"/>
       <w:sz w:val="24"/>
       <w:szCs w:val="24"/>
       <w:lang w:val="en-US" w:eastAsia="zh-CN" w:bidi="hi-IN"/>

</xml_diff>